<commit_message>
Microcontroladores: add PDF documents
</commit_message>
<xml_diff>
--- a/AsignaturasActuales/Microcontroladores/ReportesPracticas/Gomez_Emmanuel - P1.docx
+++ b/AsignaturasActuales/Microcontroladores/ReportesPracticas/Gomez_Emmanuel - P1.docx
@@ -171,7 +171,7 @@
           <w:sz w:val="36"/>
           <w:szCs w:val="36"/>
         </w:rPr>
-        <w:t>#</w:t>
+        <w:t>1</w:t>
       </w:r>
       <w:r>
         <w:rPr>
@@ -200,7 +200,7 @@
           <w:sz w:val="36"/>
           <w:szCs w:val="36"/>
         </w:rPr>
-        <w:t>Nombre de la Práctica</w:t>
+        <w:t>Introducción</w:t>
       </w:r>
     </w:p>
     <w:p>
@@ -329,20 +329,17 @@
       <w:bookmarkStart w:id="0" w:name="_Toc15712"/>
       <w:r>
         <w:lastRenderedPageBreak/>
-        <w:t xml:space="preserve">Objetivo: </w:t>
-      </w:r>
-      <w:r>
-        <w:rPr>
-          <w:rFonts w:ascii="Calibri" w:eastAsia="Calibri" w:hAnsi="Calibri" w:cs="Calibri"/>
-          <w:color w:val="000000"/>
-          <w:sz w:val="22"/>
-        </w:rPr>
-        <w:t xml:space="preserve"> </w:t>
+        <w:t>Objetivo:</w:t>
       </w:r>
       <w:bookmarkStart w:id="1" w:name="_Toc15713"/>
       <w:bookmarkEnd w:id="0"/>
     </w:p>
     <w:p>
+      <w:r>
+        <w:t>El alumno se familiarizará con algunos usos típicos del Lenguaje C en sistemas embebidos.</w:t>
+      </w:r>
+    </w:p>
+    <w:p>
       <w:pPr>
         <w:pStyle w:val="Heading1"/>
         <w:ind w:left="-5"/>
@@ -354,6 +351,18 @@
     </w:p>
     <w:p>
       <w:pPr>
+        <w:pStyle w:val="ListParagraph"/>
+        <w:numPr>
+          <w:ilvl w:val="0"/>
+          <w:numId w:val="7"/>
+        </w:numPr>
+      </w:pPr>
+      <w:r>
+        <w:t>Computadora personal</w:t>
+      </w:r>
+    </w:p>
+    <w:p>
+      <w:pPr>
         <w:pStyle w:val="Heading1"/>
         <w:ind w:left="-5"/>
       </w:pPr>
@@ -362,6 +371,36 @@
         <w:t xml:space="preserve">Teoría:  </w:t>
       </w:r>
       <w:bookmarkEnd w:id="2"/>
+    </w:p>
+    <w:p>
+      <w:pPr>
+        <w:pStyle w:val="ListParagraph"/>
+        <w:numPr>
+          <w:ilvl w:val="0"/>
+          <w:numId w:val="7"/>
+        </w:numPr>
+      </w:pPr>
+      <w:r>
+        <w:t>Lenguaje C y su uso en sistemas embebidos</w:t>
+      </w:r>
+    </w:p>
+    <w:p>
+      <w:pPr>
+        <w:pStyle w:val="ListParagraph"/>
+        <w:numPr>
+          <w:ilvl w:val="0"/>
+          <w:numId w:val="7"/>
+        </w:numPr>
+      </w:pPr>
+      <w:r>
+        <w:t>Compilador Cruzado (Cross-Compiler</w:t>
+      </w:r>
+      <w:r>
+        <w:t xml:space="preserve">pues </w:t>
+      </w:r>
+      <w:r>
+        <w:t>)</w:t>
+      </w:r>
     </w:p>
     <w:p>
       <w:pPr>
@@ -943,7 +982,7 @@
       <w:rPr>
         <w:noProof/>
       </w:rPr>
-      <w:t>17/08/2023</w:t>
+      <w:t>18/08/2023</w:t>
     </w:r>
     <w:r>
       <w:fldChar w:fldCharType="end"/>
@@ -998,7 +1037,7 @@
       <w:rPr>
         <w:noProof/>
       </w:rPr>
-      <w:t>17/08/2023</w:t>
+      <w:t>18/08/2023</w:t>
     </w:r>
     <w:r>
       <w:fldChar w:fldCharType="end"/>
@@ -1123,6 +1162,118 @@
     </w:lvl>
   </w:abstractNum>
   <w:abstractNum w:abstractNumId="1" w15:restartNumberingAfterBreak="0">
+    <w:nsid w:val="15C96B58"/>
+    <w:multiLevelType w:val="hybridMultilevel"/>
+    <w:tmpl w:val="424E0A5A"/>
+    <w:lvl w:ilvl="0" w:tplc="9A66C460">
+      <w:numFmt w:val="bullet"/>
+      <w:lvlText w:val="-"/>
+      <w:lvlJc w:val="left"/>
+      <w:pPr>
+        <w:ind w:left="720" w:hanging="360"/>
+      </w:pPr>
+      <w:rPr>
+        <w:rFonts w:ascii="Calibri" w:eastAsia="Calibri" w:hAnsi="Calibri" w:cs="Calibri" w:hint="default"/>
+      </w:rPr>
+    </w:lvl>
+    <w:lvl w:ilvl="1" w:tplc="04090003" w:tentative="1">
+      <w:start w:val="1"/>
+      <w:numFmt w:val="bullet"/>
+      <w:lvlText w:val="o"/>
+      <w:lvlJc w:val="left"/>
+      <w:pPr>
+        <w:ind w:left="1440" w:hanging="360"/>
+      </w:pPr>
+      <w:rPr>
+        <w:rFonts w:ascii="Courier New" w:hAnsi="Courier New" w:cs="Courier New" w:hint="default"/>
+      </w:rPr>
+    </w:lvl>
+    <w:lvl w:ilvl="2" w:tplc="04090005" w:tentative="1">
+      <w:start w:val="1"/>
+      <w:numFmt w:val="bullet"/>
+      <w:lvlText w:val=""/>
+      <w:lvlJc w:val="left"/>
+      <w:pPr>
+        <w:ind w:left="2160" w:hanging="360"/>
+      </w:pPr>
+      <w:rPr>
+        <w:rFonts w:ascii="Wingdings" w:hAnsi="Wingdings" w:hint="default"/>
+      </w:rPr>
+    </w:lvl>
+    <w:lvl w:ilvl="3" w:tplc="04090001" w:tentative="1">
+      <w:start w:val="1"/>
+      <w:numFmt w:val="bullet"/>
+      <w:lvlText w:val=""/>
+      <w:lvlJc w:val="left"/>
+      <w:pPr>
+        <w:ind w:left="2880" w:hanging="360"/>
+      </w:pPr>
+      <w:rPr>
+        <w:rFonts w:ascii="Symbol" w:hAnsi="Symbol" w:hint="default"/>
+      </w:rPr>
+    </w:lvl>
+    <w:lvl w:ilvl="4" w:tplc="04090003" w:tentative="1">
+      <w:start w:val="1"/>
+      <w:numFmt w:val="bullet"/>
+      <w:lvlText w:val="o"/>
+      <w:lvlJc w:val="left"/>
+      <w:pPr>
+        <w:ind w:left="3600" w:hanging="360"/>
+      </w:pPr>
+      <w:rPr>
+        <w:rFonts w:ascii="Courier New" w:hAnsi="Courier New" w:cs="Courier New" w:hint="default"/>
+      </w:rPr>
+    </w:lvl>
+    <w:lvl w:ilvl="5" w:tplc="04090005" w:tentative="1">
+      <w:start w:val="1"/>
+      <w:numFmt w:val="bullet"/>
+      <w:lvlText w:val=""/>
+      <w:lvlJc w:val="left"/>
+      <w:pPr>
+        <w:ind w:left="4320" w:hanging="360"/>
+      </w:pPr>
+      <w:rPr>
+        <w:rFonts w:ascii="Wingdings" w:hAnsi="Wingdings" w:hint="default"/>
+      </w:rPr>
+    </w:lvl>
+    <w:lvl w:ilvl="6" w:tplc="04090001" w:tentative="1">
+      <w:start w:val="1"/>
+      <w:numFmt w:val="bullet"/>
+      <w:lvlText w:val=""/>
+      <w:lvlJc w:val="left"/>
+      <w:pPr>
+        <w:ind w:left="5040" w:hanging="360"/>
+      </w:pPr>
+      <w:rPr>
+        <w:rFonts w:ascii="Symbol" w:hAnsi="Symbol" w:hint="default"/>
+      </w:rPr>
+    </w:lvl>
+    <w:lvl w:ilvl="7" w:tplc="04090003" w:tentative="1">
+      <w:start w:val="1"/>
+      <w:numFmt w:val="bullet"/>
+      <w:lvlText w:val="o"/>
+      <w:lvlJc w:val="left"/>
+      <w:pPr>
+        <w:ind w:left="5760" w:hanging="360"/>
+      </w:pPr>
+      <w:rPr>
+        <w:rFonts w:ascii="Courier New" w:hAnsi="Courier New" w:cs="Courier New" w:hint="default"/>
+      </w:rPr>
+    </w:lvl>
+    <w:lvl w:ilvl="8" w:tplc="04090005" w:tentative="1">
+      <w:start w:val="1"/>
+      <w:numFmt w:val="bullet"/>
+      <w:lvlText w:val=""/>
+      <w:lvlJc w:val="left"/>
+      <w:pPr>
+        <w:ind w:left="6480" w:hanging="360"/>
+      </w:pPr>
+      <w:rPr>
+        <w:rFonts w:ascii="Wingdings" w:hAnsi="Wingdings" w:hint="default"/>
+      </w:rPr>
+    </w:lvl>
+  </w:abstractNum>
+  <w:abstractNum w:abstractNumId="2" w15:restartNumberingAfterBreak="0">
     <w:nsid w:val="222E68CF"/>
     <w:multiLevelType w:val="hybridMultilevel"/>
     <w:tmpl w:val="1332C7A4"/>
@@ -1208,7 +1359,7 @@
       </w:pPr>
     </w:lvl>
   </w:abstractNum>
-  <w:abstractNum w:abstractNumId="2" w15:restartNumberingAfterBreak="0">
+  <w:abstractNum w:abstractNumId="3" w15:restartNumberingAfterBreak="0">
     <w:nsid w:val="2E941C8A"/>
     <w:multiLevelType w:val="hybridMultilevel"/>
     <w:tmpl w:val="0F6E5948"/>
@@ -1321,7 +1472,7 @@
       </w:rPr>
     </w:lvl>
   </w:abstractNum>
-  <w:abstractNum w:abstractNumId="3" w15:restartNumberingAfterBreak="0">
+  <w:abstractNum w:abstractNumId="4" w15:restartNumberingAfterBreak="0">
     <w:nsid w:val="33B27F94"/>
     <w:multiLevelType w:val="hybridMultilevel"/>
     <w:tmpl w:val="435A45B8"/>
@@ -1410,7 +1561,7 @@
       </w:pPr>
     </w:lvl>
   </w:abstractNum>
-  <w:abstractNum w:abstractNumId="4" w15:restartNumberingAfterBreak="0">
+  <w:abstractNum w:abstractNumId="5" w15:restartNumberingAfterBreak="0">
     <w:nsid w:val="43456D0F"/>
     <w:multiLevelType w:val="hybridMultilevel"/>
     <w:tmpl w:val="2FC05924"/>
@@ -1523,20 +1674,138 @@
       </w:rPr>
     </w:lvl>
   </w:abstractNum>
+  <w:abstractNum w:abstractNumId="6" w15:restartNumberingAfterBreak="0">
+    <w:nsid w:val="783B4231"/>
+    <w:multiLevelType w:val="hybridMultilevel"/>
+    <w:tmpl w:val="878686FA"/>
+    <w:lvl w:ilvl="0" w:tplc="D840BEAC">
+      <w:numFmt w:val="bullet"/>
+      <w:lvlText w:val="-"/>
+      <w:lvlJc w:val="left"/>
+      <w:pPr>
+        <w:ind w:left="720" w:hanging="360"/>
+      </w:pPr>
+      <w:rPr>
+        <w:rFonts w:ascii="Calibri" w:eastAsia="Calibri" w:hAnsi="Calibri" w:cs="Calibri" w:hint="default"/>
+      </w:rPr>
+    </w:lvl>
+    <w:lvl w:ilvl="1" w:tplc="04090003" w:tentative="1">
+      <w:start w:val="1"/>
+      <w:numFmt w:val="bullet"/>
+      <w:lvlText w:val="o"/>
+      <w:lvlJc w:val="left"/>
+      <w:pPr>
+        <w:ind w:left="1440" w:hanging="360"/>
+      </w:pPr>
+      <w:rPr>
+        <w:rFonts w:ascii="Courier New" w:hAnsi="Courier New" w:cs="Courier New" w:hint="default"/>
+      </w:rPr>
+    </w:lvl>
+    <w:lvl w:ilvl="2" w:tplc="04090005" w:tentative="1">
+      <w:start w:val="1"/>
+      <w:numFmt w:val="bullet"/>
+      <w:lvlText w:val=""/>
+      <w:lvlJc w:val="left"/>
+      <w:pPr>
+        <w:ind w:left="2160" w:hanging="360"/>
+      </w:pPr>
+      <w:rPr>
+        <w:rFonts w:ascii="Wingdings" w:hAnsi="Wingdings" w:hint="default"/>
+      </w:rPr>
+    </w:lvl>
+    <w:lvl w:ilvl="3" w:tplc="04090001" w:tentative="1">
+      <w:start w:val="1"/>
+      <w:numFmt w:val="bullet"/>
+      <w:lvlText w:val=""/>
+      <w:lvlJc w:val="left"/>
+      <w:pPr>
+        <w:ind w:left="2880" w:hanging="360"/>
+      </w:pPr>
+      <w:rPr>
+        <w:rFonts w:ascii="Symbol" w:hAnsi="Symbol" w:hint="default"/>
+      </w:rPr>
+    </w:lvl>
+    <w:lvl w:ilvl="4" w:tplc="04090003" w:tentative="1">
+      <w:start w:val="1"/>
+      <w:numFmt w:val="bullet"/>
+      <w:lvlText w:val="o"/>
+      <w:lvlJc w:val="left"/>
+      <w:pPr>
+        <w:ind w:left="3600" w:hanging="360"/>
+      </w:pPr>
+      <w:rPr>
+        <w:rFonts w:ascii="Courier New" w:hAnsi="Courier New" w:cs="Courier New" w:hint="default"/>
+      </w:rPr>
+    </w:lvl>
+    <w:lvl w:ilvl="5" w:tplc="04090005" w:tentative="1">
+      <w:start w:val="1"/>
+      <w:numFmt w:val="bullet"/>
+      <w:lvlText w:val=""/>
+      <w:lvlJc w:val="left"/>
+      <w:pPr>
+        <w:ind w:left="4320" w:hanging="360"/>
+      </w:pPr>
+      <w:rPr>
+        <w:rFonts w:ascii="Wingdings" w:hAnsi="Wingdings" w:hint="default"/>
+      </w:rPr>
+    </w:lvl>
+    <w:lvl w:ilvl="6" w:tplc="04090001" w:tentative="1">
+      <w:start w:val="1"/>
+      <w:numFmt w:val="bullet"/>
+      <w:lvlText w:val=""/>
+      <w:lvlJc w:val="left"/>
+      <w:pPr>
+        <w:ind w:left="5040" w:hanging="360"/>
+      </w:pPr>
+      <w:rPr>
+        <w:rFonts w:ascii="Symbol" w:hAnsi="Symbol" w:hint="default"/>
+      </w:rPr>
+    </w:lvl>
+    <w:lvl w:ilvl="7" w:tplc="04090003" w:tentative="1">
+      <w:start w:val="1"/>
+      <w:numFmt w:val="bullet"/>
+      <w:lvlText w:val="o"/>
+      <w:lvlJc w:val="left"/>
+      <w:pPr>
+        <w:ind w:left="5760" w:hanging="360"/>
+      </w:pPr>
+      <w:rPr>
+        <w:rFonts w:ascii="Courier New" w:hAnsi="Courier New" w:cs="Courier New" w:hint="default"/>
+      </w:rPr>
+    </w:lvl>
+    <w:lvl w:ilvl="8" w:tplc="04090005" w:tentative="1">
+      <w:start w:val="1"/>
+      <w:numFmt w:val="bullet"/>
+      <w:lvlText w:val=""/>
+      <w:lvlJc w:val="left"/>
+      <w:pPr>
+        <w:ind w:left="6480" w:hanging="360"/>
+      </w:pPr>
+      <w:rPr>
+        <w:rFonts w:ascii="Wingdings" w:hAnsi="Wingdings" w:hint="default"/>
+      </w:rPr>
+    </w:lvl>
+  </w:abstractNum>
   <w:num w:numId="1" w16cid:durableId="2130463913">
-    <w:abstractNumId w:val="4"/>
+    <w:abstractNumId w:val="5"/>
   </w:num>
   <w:num w:numId="2" w16cid:durableId="1175000424">
-    <w:abstractNumId w:val="1"/>
+    <w:abstractNumId w:val="2"/>
   </w:num>
   <w:num w:numId="3" w16cid:durableId="449739106">
     <w:abstractNumId w:val="0"/>
   </w:num>
   <w:num w:numId="4" w16cid:durableId="1907374323">
+    <w:abstractNumId w:val="4"/>
+  </w:num>
+  <w:num w:numId="5" w16cid:durableId="2048799643">
     <w:abstractNumId w:val="3"/>
   </w:num>
-  <w:num w:numId="5" w16cid:durableId="2048799643">
-    <w:abstractNumId w:val="2"/>
+  <w:num w:numId="6" w16cid:durableId="1879664748">
+    <w:abstractNumId w:val="1"/>
+  </w:num>
+  <w:num w:numId="7" w16cid:durableId="423262325">
+    <w:abstractNumId w:val="6"/>
   </w:num>
 </w:numbering>
 </file>
@@ -2321,6 +2590,16 @@
       <w:u w:val="single"/>
     </w:rPr>
   </w:style>
+  <w:style w:type="character" w:styleId="PlaceholderText">
+    <w:name w:val="Placeholder Text"/>
+    <w:basedOn w:val="DefaultParagraphFont"/>
+    <w:uiPriority w:val="99"/>
+    <w:semiHidden/>
+    <w:rsid w:val="0062561E"/>
+    <w:rPr>
+      <w:color w:val="808080"/>
+    </w:rPr>
+  </w:style>
 </w:styles>
 </file>
 

</xml_diff>